<commit_message>
interessant rute og hurtig rute
</commit_message>
<xml_diff>
--- a/Turister/Den interessante rute.docx
+++ b/Turister/Den interessante rute.docx
@@ -63,6 +63,25 @@
           <w:lang w:val="da-DK"/>
         </w:rPr>
         <w:t>kulturelle og nationale oplevelser”.</w:t>
+      </w:r>
+      <w:r>
+        <w:rPr>
+          <w:lang w:val="da-DK"/>
+        </w:rPr>
+        <w:t xml:space="preserve"> Det er dog individuelt, hvad en turist mener er interessant.</w:t>
+      </w:r>
+    </w:p>
+    <w:p>
+      <w:pPr>
+        <w:rPr>
+          <w:lang w:val="da-DK"/>
+        </w:rPr>
+      </w:pPr>
+      <w:r>
+        <w:rPr>
+          <w:lang w:val="da-DK"/>
+        </w:rPr>
+        <w:t>De sidste 20% fra vores spørgeskema-undersøgelse, som valgte den hurtigste rute, vil have en rute mellem de attraktioner de ønsker at se, som enten er den korteste i afstand, eller i tid. Den interessante rute vil derved være en udvidelse af dette, da det vil foreslå en muligvis længere rute, som indeholder flere attraktioner eller oplevelser undervejs.</w:t>
       </w:r>
       <w:bookmarkStart w:id="0" w:name="_GoBack"/>
       <w:bookmarkEnd w:id="0"/>

</xml_diff>